<commit_message>
end of lossless compression exercise
</commit_message>
<xml_diff>
--- a/Mobile Programming and Multimedia/Exercises/2023-2024/Exercise-3/Amista_Michael_Lossless_Compression.docx
+++ b/Mobile Programming and Multimedia/Exercises/2023-2024/Exercise-3/Amista_Michael_Lossless_Compression.docx
@@ -640,7 +640,7 @@
           <w:sz w:val="24"/>
           <w:szCs w:val="24"/>
         </w:rPr>
-        <w:t>I</w:t>
+        <w:t>Here i</w:t>
       </w:r>
       <w:r>
         <w:rPr>
@@ -1185,7 +1185,6 @@
                 <w:szCs w:val="24"/>
               </w:rPr>
             </w:pPr>
-            <w:proofErr w:type="spellStart"/>
             <w:r>
               <w:rPr>
                 <w:rFonts w:ascii="Aptos" w:hAnsi="Aptos"/>
@@ -1194,7 +1193,6 @@
               </w:rPr>
               <w:t>bc</w:t>
             </w:r>
-            <w:proofErr w:type="spellEnd"/>
           </w:p>
         </w:tc>
       </w:tr>
@@ -1538,7 +1536,6 @@
                 <w:szCs w:val="24"/>
               </w:rPr>
             </w:pPr>
-            <w:proofErr w:type="spellStart"/>
             <w:r>
               <w:rPr>
                 <w:rFonts w:ascii="Aptos" w:hAnsi="Aptos"/>
@@ -1547,7 +1544,6 @@
               </w:rPr>
               <w:t>abc</w:t>
             </w:r>
-            <w:proofErr w:type="spellEnd"/>
           </w:p>
         </w:tc>
       </w:tr>
@@ -1896,7 +1892,6 @@
                 <w:szCs w:val="24"/>
               </w:rPr>
             </w:pPr>
-            <w:proofErr w:type="spellStart"/>
             <w:r>
               <w:rPr>
                 <w:rFonts w:ascii="Aptos" w:hAnsi="Aptos"/>
@@ -1905,7 +1900,6 @@
               </w:rPr>
               <w:t>bc</w:t>
             </w:r>
-            <w:proofErr w:type="spellEnd"/>
           </w:p>
         </w:tc>
         <w:tc>
@@ -1994,7 +1988,6 @@
                 <w:szCs w:val="24"/>
               </w:rPr>
             </w:pPr>
-            <w:proofErr w:type="spellStart"/>
             <w:r>
               <w:rPr>
                 <w:rFonts w:ascii="Aptos" w:hAnsi="Aptos"/>
@@ -2003,7 +1996,6 @@
               </w:rPr>
               <w:t>bca</w:t>
             </w:r>
-            <w:proofErr w:type="spellEnd"/>
           </w:p>
         </w:tc>
       </w:tr>
@@ -2227,7 +2219,6 @@
                 <w:szCs w:val="24"/>
               </w:rPr>
             </w:pPr>
-            <w:proofErr w:type="spellStart"/>
             <w:r>
               <w:rPr>
                 <w:rFonts w:ascii="Aptos" w:hAnsi="Aptos"/>
@@ -2236,7 +2227,6 @@
               </w:rPr>
               <w:t>abc</w:t>
             </w:r>
-            <w:proofErr w:type="spellEnd"/>
           </w:p>
         </w:tc>
         <w:tc>
@@ -2325,7 +2315,6 @@
                 <w:szCs w:val="24"/>
               </w:rPr>
             </w:pPr>
-            <w:proofErr w:type="spellStart"/>
             <w:r>
               <w:rPr>
                 <w:rFonts w:ascii="Aptos" w:hAnsi="Aptos"/>
@@ -2334,7 +2323,6 @@
               </w:rPr>
               <w:t>abcf</w:t>
             </w:r>
-            <w:proofErr w:type="spellEnd"/>
           </w:p>
         </w:tc>
       </w:tr>
@@ -2678,7 +2666,6 @@
                 <w:szCs w:val="24"/>
               </w:rPr>
             </w:pPr>
-            <w:proofErr w:type="spellStart"/>
             <w:r>
               <w:rPr>
                 <w:rFonts w:ascii="Aptos" w:hAnsi="Aptos"/>
@@ -2687,7 +2674,6 @@
               </w:rPr>
               <w:t>fff</w:t>
             </w:r>
-            <w:proofErr w:type="spellEnd"/>
           </w:p>
         </w:tc>
       </w:tr>
@@ -2911,7 +2897,6 @@
                 <w:szCs w:val="24"/>
               </w:rPr>
             </w:pPr>
-            <w:proofErr w:type="spellStart"/>
             <w:r>
               <w:rPr>
                 <w:rFonts w:ascii="Aptos" w:hAnsi="Aptos"/>
@@ -2921,7 +2906,6 @@
               <w:lastRenderedPageBreak/>
               <w:t>fff</w:t>
             </w:r>
-            <w:proofErr w:type="spellEnd"/>
           </w:p>
         </w:tc>
         <w:tc>
@@ -3010,7 +2994,6 @@
                 <w:szCs w:val="24"/>
               </w:rPr>
             </w:pPr>
-            <w:proofErr w:type="spellStart"/>
             <w:r>
               <w:rPr>
                 <w:rFonts w:ascii="Aptos" w:hAnsi="Aptos"/>
@@ -3019,7 +3002,6 @@
               </w:rPr>
               <w:t>ffff</w:t>
             </w:r>
-            <w:proofErr w:type="spellEnd"/>
           </w:p>
         </w:tc>
       </w:tr>
@@ -3243,7 +3225,6 @@
                 <w:szCs w:val="24"/>
               </w:rPr>
             </w:pPr>
-            <w:proofErr w:type="spellStart"/>
             <w:r>
               <w:rPr>
                 <w:rFonts w:ascii="Aptos" w:hAnsi="Aptos"/>
@@ -3252,7 +3233,6 @@
               </w:rPr>
               <w:t>fff</w:t>
             </w:r>
-            <w:proofErr w:type="spellEnd"/>
           </w:p>
         </w:tc>
         <w:tc>
@@ -3346,7 +3326,6 @@
                 <w:szCs w:val="24"/>
               </w:rPr>
             </w:pPr>
-            <w:proofErr w:type="spellStart"/>
             <w:r>
               <w:rPr>
                 <w:rFonts w:ascii="Aptos" w:hAnsi="Aptos"/>
@@ -3355,7 +3334,6 @@
               </w:rPr>
               <w:t>ffff</w:t>
             </w:r>
-            <w:proofErr w:type="spellEnd"/>
           </w:p>
         </w:tc>
         <w:tc>
@@ -3452,7 +3430,6 @@
                 <w:szCs w:val="24"/>
               </w:rPr>
             </w:pPr>
-            <w:proofErr w:type="spellStart"/>
             <w:r>
               <w:rPr>
                 <w:rFonts w:ascii="Aptos" w:hAnsi="Aptos"/>
@@ -3461,7 +3438,6 @@
               </w:rPr>
               <w:t>fffff</w:t>
             </w:r>
-            <w:proofErr w:type="spellEnd"/>
           </w:p>
         </w:tc>
       </w:tr>
@@ -5243,7 +5219,6 @@
                 <w:szCs w:val="24"/>
               </w:rPr>
             </w:pPr>
-            <w:proofErr w:type="spellStart"/>
             <w:r>
               <w:rPr>
                 <w:rFonts w:ascii="Aptos" w:hAnsi="Aptos"/>
@@ -5252,7 +5227,6 @@
               </w:rPr>
               <w:t>fff</w:t>
             </w:r>
-            <w:proofErr w:type="spellEnd"/>
           </w:p>
         </w:tc>
         <w:tc>
@@ -5346,7 +5320,6 @@
                 <w:szCs w:val="24"/>
               </w:rPr>
             </w:pPr>
-            <w:proofErr w:type="spellStart"/>
             <w:r>
               <w:rPr>
                 <w:rFonts w:ascii="Aptos" w:hAnsi="Aptos"/>
@@ -5355,7 +5328,6 @@
               </w:rPr>
               <w:t>ffff</w:t>
             </w:r>
-            <w:proofErr w:type="spellEnd"/>
           </w:p>
         </w:tc>
         <w:tc>
@@ -5449,7 +5421,6 @@
                 <w:szCs w:val="24"/>
               </w:rPr>
             </w:pPr>
-            <w:proofErr w:type="spellStart"/>
             <w:r>
               <w:rPr>
                 <w:rFonts w:ascii="Aptos" w:hAnsi="Aptos"/>
@@ -5458,7 +5429,6 @@
               </w:rPr>
               <w:t>fffff</w:t>
             </w:r>
-            <w:proofErr w:type="spellEnd"/>
           </w:p>
         </w:tc>
         <w:tc>
@@ -5547,7 +5517,6 @@
                 <w:szCs w:val="24"/>
               </w:rPr>
             </w:pPr>
-            <w:proofErr w:type="spellStart"/>
             <w:r>
               <w:rPr>
                 <w:rFonts w:ascii="Aptos" w:hAnsi="Aptos"/>
@@ -5556,7 +5525,6 @@
               </w:rPr>
               <w:t>ffffff</w:t>
             </w:r>
-            <w:proofErr w:type="spellEnd"/>
           </w:p>
         </w:tc>
       </w:tr>
@@ -5780,7 +5748,6 @@
                 <w:szCs w:val="24"/>
               </w:rPr>
             </w:pPr>
-            <w:proofErr w:type="spellStart"/>
             <w:r>
               <w:rPr>
                 <w:rFonts w:ascii="Aptos" w:hAnsi="Aptos"/>
@@ -5789,7 +5756,6 @@
               </w:rPr>
               <w:t>fff</w:t>
             </w:r>
-            <w:proofErr w:type="spellEnd"/>
           </w:p>
         </w:tc>
         <w:tc>
@@ -5883,7 +5849,6 @@
                 <w:szCs w:val="24"/>
               </w:rPr>
             </w:pPr>
-            <w:proofErr w:type="spellStart"/>
             <w:r>
               <w:rPr>
                 <w:rFonts w:ascii="Aptos" w:hAnsi="Aptos"/>
@@ -5892,7 +5857,6 @@
               </w:rPr>
               <w:t>ffff</w:t>
             </w:r>
-            <w:proofErr w:type="spellEnd"/>
           </w:p>
         </w:tc>
         <w:tc>
@@ -5986,7 +5950,6 @@
                 <w:szCs w:val="24"/>
               </w:rPr>
             </w:pPr>
-            <w:proofErr w:type="spellStart"/>
             <w:r>
               <w:rPr>
                 <w:rFonts w:ascii="Aptos" w:hAnsi="Aptos"/>
@@ -5995,7 +5958,6 @@
               </w:rPr>
               <w:t>fffff</w:t>
             </w:r>
-            <w:proofErr w:type="spellEnd"/>
           </w:p>
         </w:tc>
         <w:tc>
@@ -6089,7 +6051,6 @@
                 <w:szCs w:val="24"/>
               </w:rPr>
             </w:pPr>
-            <w:proofErr w:type="spellStart"/>
             <w:r>
               <w:rPr>
                 <w:rFonts w:ascii="Aptos" w:hAnsi="Aptos"/>
@@ -6098,7 +6059,6 @@
               </w:rPr>
               <w:t>ffffff</w:t>
             </w:r>
-            <w:proofErr w:type="spellEnd"/>
           </w:p>
         </w:tc>
         <w:tc>
@@ -6187,7 +6147,6 @@
                 <w:szCs w:val="24"/>
               </w:rPr>
             </w:pPr>
-            <w:proofErr w:type="spellStart"/>
             <w:r>
               <w:rPr>
                 <w:rFonts w:ascii="Aptos" w:hAnsi="Aptos"/>
@@ -6196,7 +6155,6 @@
               </w:rPr>
               <w:t>fffffff</w:t>
             </w:r>
-            <w:proofErr w:type="spellEnd"/>
           </w:p>
         </w:tc>
       </w:tr>
@@ -6420,7 +6378,6 @@
                 <w:szCs w:val="24"/>
               </w:rPr>
             </w:pPr>
-            <w:proofErr w:type="spellStart"/>
             <w:r>
               <w:rPr>
                 <w:rFonts w:ascii="Aptos" w:hAnsi="Aptos"/>
@@ -6429,7 +6386,6 @@
               </w:rPr>
               <w:t>fff</w:t>
             </w:r>
-            <w:proofErr w:type="spellEnd"/>
           </w:p>
         </w:tc>
         <w:tc>
@@ -6523,7 +6479,6 @@
                 <w:szCs w:val="24"/>
               </w:rPr>
             </w:pPr>
-            <w:proofErr w:type="spellStart"/>
             <w:r>
               <w:rPr>
                 <w:rFonts w:ascii="Aptos" w:hAnsi="Aptos"/>
@@ -6532,7 +6487,6 @@
               </w:rPr>
               <w:t>ffff</w:t>
             </w:r>
-            <w:proofErr w:type="spellEnd"/>
           </w:p>
         </w:tc>
         <w:tc>
@@ -6626,7 +6580,6 @@
                 <w:szCs w:val="24"/>
               </w:rPr>
             </w:pPr>
-            <w:proofErr w:type="spellStart"/>
             <w:r>
               <w:rPr>
                 <w:rFonts w:ascii="Aptos" w:hAnsi="Aptos"/>
@@ -6635,7 +6588,6 @@
               </w:rPr>
               <w:t>fffff</w:t>
             </w:r>
-            <w:proofErr w:type="spellEnd"/>
           </w:p>
         </w:tc>
         <w:tc>
@@ -6729,7 +6681,6 @@
                 <w:szCs w:val="24"/>
               </w:rPr>
             </w:pPr>
-            <w:proofErr w:type="spellStart"/>
             <w:r>
               <w:rPr>
                 <w:rFonts w:ascii="Aptos" w:hAnsi="Aptos"/>
@@ -6738,7 +6689,6 @@
               </w:rPr>
               <w:t>ffffff</w:t>
             </w:r>
-            <w:proofErr w:type="spellEnd"/>
           </w:p>
         </w:tc>
         <w:tc>
@@ -6832,7 +6782,6 @@
                 <w:szCs w:val="24"/>
               </w:rPr>
             </w:pPr>
-            <w:proofErr w:type="spellStart"/>
             <w:r>
               <w:rPr>
                 <w:rFonts w:ascii="Aptos" w:hAnsi="Aptos"/>
@@ -6841,7 +6790,6 @@
               </w:rPr>
               <w:t>fffffff</w:t>
             </w:r>
-            <w:proofErr w:type="spellEnd"/>
           </w:p>
         </w:tc>
         <w:tc>
@@ -6930,7 +6878,6 @@
                 <w:szCs w:val="24"/>
               </w:rPr>
             </w:pPr>
-            <w:proofErr w:type="spellStart"/>
             <w:r>
               <w:rPr>
                 <w:rFonts w:ascii="Aptos" w:hAnsi="Aptos"/>
@@ -6939,7 +6886,6 @@
               </w:rPr>
               <w:t>ffffffff</w:t>
             </w:r>
-            <w:proofErr w:type="spellEnd"/>
           </w:p>
         </w:tc>
       </w:tr>
@@ -7163,7 +7109,6 @@
                 <w:szCs w:val="24"/>
               </w:rPr>
             </w:pPr>
-            <w:proofErr w:type="spellStart"/>
             <w:r>
               <w:rPr>
                 <w:rFonts w:ascii="Aptos" w:hAnsi="Aptos"/>
@@ -7172,7 +7117,6 @@
               </w:rPr>
               <w:t>fff</w:t>
             </w:r>
-            <w:proofErr w:type="spellEnd"/>
           </w:p>
         </w:tc>
         <w:tc>
@@ -7266,7 +7210,6 @@
                 <w:szCs w:val="24"/>
               </w:rPr>
             </w:pPr>
-            <w:proofErr w:type="spellStart"/>
             <w:r>
               <w:rPr>
                 <w:rFonts w:ascii="Aptos" w:hAnsi="Aptos"/>
@@ -7276,7 +7219,6 @@
               <w:lastRenderedPageBreak/>
               <w:t>ffff</w:t>
             </w:r>
-            <w:proofErr w:type="spellEnd"/>
           </w:p>
         </w:tc>
         <w:tc>
@@ -7370,7 +7312,6 @@
                 <w:szCs w:val="24"/>
               </w:rPr>
             </w:pPr>
-            <w:proofErr w:type="spellStart"/>
             <w:r>
               <w:rPr>
                 <w:rFonts w:ascii="Aptos" w:hAnsi="Aptos"/>
@@ -7379,7 +7320,6 @@
               </w:rPr>
               <w:t>fffff</w:t>
             </w:r>
-            <w:proofErr w:type="spellEnd"/>
           </w:p>
         </w:tc>
         <w:tc>
@@ -7473,7 +7413,6 @@
                 <w:szCs w:val="24"/>
               </w:rPr>
             </w:pPr>
-            <w:proofErr w:type="spellStart"/>
             <w:r>
               <w:rPr>
                 <w:rFonts w:ascii="Aptos" w:hAnsi="Aptos"/>
@@ -7482,7 +7421,6 @@
               </w:rPr>
               <w:t>ffffff</w:t>
             </w:r>
-            <w:proofErr w:type="spellEnd"/>
           </w:p>
         </w:tc>
         <w:tc>
@@ -8333,23 +8271,7 @@
           <w:sz w:val="24"/>
           <w:szCs w:val="24"/>
         </w:rPr>
-        <w:t xml:space="preserve"> of the set with </w:t>
-      </w:r>
-      <w:proofErr w:type="gramStart"/>
-      <w:r>
-        <w:rPr>
-          <w:sz w:val="24"/>
-          <w:szCs w:val="24"/>
-        </w:rPr>
-        <w:t>more or less the</w:t>
-      </w:r>
-      <w:proofErr w:type="gramEnd"/>
-      <w:r>
-        <w:rPr>
-          <w:sz w:val="24"/>
-          <w:szCs w:val="24"/>
-        </w:rPr>
-        <w:t xml:space="preserve"> same number of occurrences</w:t>
+        <w:t xml:space="preserve"> of the set with more or less the same number of occurrences</w:t>
       </w:r>
       <w:r>
         <w:rPr>
@@ -9125,28 +9047,33 @@
         </w:rPr>
         <w:t xml:space="preserve">output sequence. </w:t>
       </w:r>
-      <w:proofErr w:type="gramStart"/>
-      <w:r>
-        <w:rPr>
-          <w:sz w:val="24"/>
-          <w:szCs w:val="24"/>
-        </w:rPr>
-        <w:t xml:space="preserve">In particular, </w:t>
-      </w:r>
-      <w:r>
-        <w:rPr>
-          <w:sz w:val="24"/>
-          <w:szCs w:val="24"/>
-        </w:rPr>
-        <w:t>it</w:t>
-      </w:r>
-      <w:proofErr w:type="gramEnd"/>
-      <w:r>
-        <w:rPr>
-          <w:sz w:val="24"/>
-          <w:szCs w:val="24"/>
-        </w:rPr>
-        <w:t xml:space="preserve"> is possible to </w:t>
+      <w:r>
+        <w:rPr>
+          <w:sz w:val="24"/>
+          <w:szCs w:val="24"/>
+        </w:rPr>
+        <w:t>In particular,</w:t>
+      </w:r>
+      <w:r>
+        <w:rPr>
+          <w:sz w:val="24"/>
+          <w:szCs w:val="24"/>
+        </w:rPr>
+        <w:t xml:space="preserve"> to represent this table,</w:t>
+      </w:r>
+      <w:r>
+        <w:rPr>
+          <w:sz w:val="24"/>
+          <w:szCs w:val="24"/>
+        </w:rPr>
+        <w:t xml:space="preserve"> </w:t>
+      </w:r>
+      <w:r>
+        <w:rPr>
+          <w:sz w:val="24"/>
+          <w:szCs w:val="24"/>
+        </w:rPr>
+        <w:t xml:space="preserve">it is possible to </w:t>
       </w:r>
       <w:r>
         <w:rPr>
@@ -9167,7 +9094,21 @@
           <w:sz w:val="24"/>
           <w:szCs w:val="24"/>
         </w:rPr>
-        <w:t xml:space="preserve"> and 8 bits to store each character’s encoding</w:t>
+        <w:t xml:space="preserve"> and 8 bits to </w:t>
+      </w:r>
+      <w:r>
+        <w:rPr>
+          <w:sz w:val="24"/>
+          <w:szCs w:val="24"/>
+        </w:rPr>
+        <w:t>represent</w:t>
+      </w:r>
+      <w:r>
+        <w:rPr>
+          <w:sz w:val="24"/>
+          <w:szCs w:val="24"/>
+        </w:rPr>
+        <w:t xml:space="preserve"> each character’s encoding</w:t>
       </w:r>
       <w:r>
         <w:rPr>
@@ -9188,23 +9129,7 @@
           <w:sz w:val="24"/>
           <w:szCs w:val="24"/>
         </w:rPr>
-        <w:t>different characters (f,</w:t>
-      </w:r>
-      <w:proofErr w:type="gramStart"/>
-      <w:r>
-        <w:rPr>
-          <w:sz w:val="24"/>
-          <w:szCs w:val="24"/>
-        </w:rPr>
-        <w:t>0,a</w:t>
-      </w:r>
-      <w:proofErr w:type="gramEnd"/>
-      <w:r>
-        <w:rPr>
-          <w:sz w:val="24"/>
-          <w:szCs w:val="24"/>
-        </w:rPr>
-        <w:t>,b,c)</w:t>
+        <w:t>different characters (f,0,a,b,c)</w:t>
       </w:r>
       <w:r>
         <w:rPr>
@@ -9730,7 +9655,21 @@
           <w:sz w:val="24"/>
           <w:szCs w:val="24"/>
         </w:rPr>
-        <w:t xml:space="preserve">increases as the number of different symbols increases in an input sequence. </w:t>
+        <w:t>increases as the number of different symbols increases in an</w:t>
+      </w:r>
+      <w:r>
+        <w:rPr>
+          <w:sz w:val="24"/>
+          <w:szCs w:val="24"/>
+        </w:rPr>
+        <w:t>y</w:t>
+      </w:r>
+      <w:r>
+        <w:rPr>
+          <w:sz w:val="24"/>
+          <w:szCs w:val="24"/>
+        </w:rPr>
+        <w:t xml:space="preserve"> input sequence. </w:t>
       </w:r>
       <w:r>
         <w:rPr>

</xml_diff>

<commit_message>
syntax correction on lossless compression exercise
</commit_message>
<xml_diff>
--- a/Mobile Programming and Multimedia/Exercises/2023-2024/Exercise-3/Amista_Michael_Lossless_Compression.docx
+++ b/Mobile Programming and Multimedia/Exercises/2023-2024/Exercise-3/Amista_Michael_Lossless_Compression.docx
@@ -171,18 +171,8 @@
                                 <w:sz w:val="24"/>
                                 <w:szCs w:val="24"/>
                               </w:rPr>
-                              <w:t xml:space="preserve">Encode the string: </w:t>
+                              <w:t>Encode the string: abcabcabcabcffffffffffff000000000000ffffffffffffffffffffffff</w:t>
                             </w:r>
-                            <w:proofErr w:type="gramStart"/>
-                            <w:r>
-                              <w:rPr>
-                                <w:color w:val="000000" w:themeColor="text1"/>
-                                <w:sz w:val="24"/>
-                                <w:szCs w:val="24"/>
-                              </w:rPr>
-                              <w:t>abcabcabcabcffffffffffff000000000000ffffffffffffffffffffffff</w:t>
-                            </w:r>
-                            <w:proofErr w:type="gramEnd"/>
                           </w:p>
                           <w:p>
                             <w:pPr>
@@ -357,18 +347,8 @@
                           <w:sz w:val="24"/>
                           <w:szCs w:val="24"/>
                         </w:rPr>
-                        <w:t xml:space="preserve">Encode the string: </w:t>
+                        <w:t>Encode the string: abcabcabcabcffffffffffff000000000000ffffffffffffffffffffffff</w:t>
                       </w:r>
-                      <w:proofErr w:type="gramStart"/>
-                      <w:r>
-                        <w:rPr>
-                          <w:color w:val="000000" w:themeColor="text1"/>
-                          <w:sz w:val="24"/>
-                          <w:szCs w:val="24"/>
-                        </w:rPr>
-                        <w:t>abcabcabcabcffffffffffff000000000000ffffffffffffffffffffffff</w:t>
-                      </w:r>
-                      <w:proofErr w:type="gramEnd"/>
                     </w:p>
                     <w:p>
                       <w:pPr>
@@ -1205,7 +1185,6 @@
                 <w:szCs w:val="24"/>
               </w:rPr>
             </w:pPr>
-            <w:proofErr w:type="spellStart"/>
             <w:r>
               <w:rPr>
                 <w:rFonts w:ascii="Aptos" w:hAnsi="Aptos"/>
@@ -1214,7 +1193,6 @@
               </w:rPr>
               <w:t>bc</w:t>
             </w:r>
-            <w:proofErr w:type="spellEnd"/>
           </w:p>
         </w:tc>
       </w:tr>
@@ -1558,7 +1536,6 @@
                 <w:szCs w:val="24"/>
               </w:rPr>
             </w:pPr>
-            <w:proofErr w:type="spellStart"/>
             <w:r>
               <w:rPr>
                 <w:rFonts w:ascii="Aptos" w:hAnsi="Aptos"/>
@@ -1567,7 +1544,6 @@
               </w:rPr>
               <w:t>abc</w:t>
             </w:r>
-            <w:proofErr w:type="spellEnd"/>
           </w:p>
         </w:tc>
       </w:tr>
@@ -1916,7 +1892,6 @@
                 <w:szCs w:val="24"/>
               </w:rPr>
             </w:pPr>
-            <w:proofErr w:type="spellStart"/>
             <w:r>
               <w:rPr>
                 <w:rFonts w:ascii="Aptos" w:hAnsi="Aptos"/>
@@ -1925,7 +1900,6 @@
               </w:rPr>
               <w:t>bc</w:t>
             </w:r>
-            <w:proofErr w:type="spellEnd"/>
           </w:p>
         </w:tc>
         <w:tc>
@@ -2014,7 +1988,6 @@
                 <w:szCs w:val="24"/>
               </w:rPr>
             </w:pPr>
-            <w:proofErr w:type="spellStart"/>
             <w:r>
               <w:rPr>
                 <w:rFonts w:ascii="Aptos" w:hAnsi="Aptos"/>
@@ -2023,7 +1996,6 @@
               </w:rPr>
               <w:t>bca</w:t>
             </w:r>
-            <w:proofErr w:type="spellEnd"/>
           </w:p>
         </w:tc>
       </w:tr>
@@ -2247,7 +2219,6 @@
                 <w:szCs w:val="24"/>
               </w:rPr>
             </w:pPr>
-            <w:proofErr w:type="spellStart"/>
             <w:r>
               <w:rPr>
                 <w:rFonts w:ascii="Aptos" w:hAnsi="Aptos"/>
@@ -2256,7 +2227,6 @@
               </w:rPr>
               <w:t>abc</w:t>
             </w:r>
-            <w:proofErr w:type="spellEnd"/>
           </w:p>
         </w:tc>
         <w:tc>
@@ -2345,7 +2315,6 @@
                 <w:szCs w:val="24"/>
               </w:rPr>
             </w:pPr>
-            <w:proofErr w:type="spellStart"/>
             <w:r>
               <w:rPr>
                 <w:rFonts w:ascii="Aptos" w:hAnsi="Aptos"/>
@@ -2354,7 +2323,6 @@
               </w:rPr>
               <w:t>abcf</w:t>
             </w:r>
-            <w:proofErr w:type="spellEnd"/>
           </w:p>
         </w:tc>
       </w:tr>
@@ -2698,7 +2666,6 @@
                 <w:szCs w:val="24"/>
               </w:rPr>
             </w:pPr>
-            <w:proofErr w:type="spellStart"/>
             <w:r>
               <w:rPr>
                 <w:rFonts w:ascii="Aptos" w:hAnsi="Aptos"/>
@@ -2707,7 +2674,6 @@
               </w:rPr>
               <w:t>fff</w:t>
             </w:r>
-            <w:proofErr w:type="spellEnd"/>
           </w:p>
         </w:tc>
       </w:tr>
@@ -2931,7 +2897,6 @@
                 <w:szCs w:val="24"/>
               </w:rPr>
             </w:pPr>
-            <w:proofErr w:type="spellStart"/>
             <w:r>
               <w:rPr>
                 <w:rFonts w:ascii="Aptos" w:hAnsi="Aptos"/>
@@ -2941,7 +2906,6 @@
               <w:lastRenderedPageBreak/>
               <w:t>fff</w:t>
             </w:r>
-            <w:proofErr w:type="spellEnd"/>
           </w:p>
         </w:tc>
         <w:tc>
@@ -3030,7 +2994,6 @@
                 <w:szCs w:val="24"/>
               </w:rPr>
             </w:pPr>
-            <w:proofErr w:type="spellStart"/>
             <w:r>
               <w:rPr>
                 <w:rFonts w:ascii="Aptos" w:hAnsi="Aptos"/>
@@ -3039,7 +3002,6 @@
               </w:rPr>
               <w:t>ffff</w:t>
             </w:r>
-            <w:proofErr w:type="spellEnd"/>
           </w:p>
         </w:tc>
       </w:tr>
@@ -3263,7 +3225,6 @@
                 <w:szCs w:val="24"/>
               </w:rPr>
             </w:pPr>
-            <w:proofErr w:type="spellStart"/>
             <w:r>
               <w:rPr>
                 <w:rFonts w:ascii="Aptos" w:hAnsi="Aptos"/>
@@ -3272,7 +3233,6 @@
               </w:rPr>
               <w:t>fff</w:t>
             </w:r>
-            <w:proofErr w:type="spellEnd"/>
           </w:p>
         </w:tc>
         <w:tc>
@@ -3366,7 +3326,6 @@
                 <w:szCs w:val="24"/>
               </w:rPr>
             </w:pPr>
-            <w:proofErr w:type="spellStart"/>
             <w:r>
               <w:rPr>
                 <w:rFonts w:ascii="Aptos" w:hAnsi="Aptos"/>
@@ -3375,7 +3334,6 @@
               </w:rPr>
               <w:t>ffff</w:t>
             </w:r>
-            <w:proofErr w:type="spellEnd"/>
           </w:p>
         </w:tc>
         <w:tc>
@@ -3472,7 +3430,6 @@
                 <w:szCs w:val="24"/>
               </w:rPr>
             </w:pPr>
-            <w:proofErr w:type="spellStart"/>
             <w:r>
               <w:rPr>
                 <w:rFonts w:ascii="Aptos" w:hAnsi="Aptos"/>
@@ -3481,7 +3438,6 @@
               </w:rPr>
               <w:t>fffff</w:t>
             </w:r>
-            <w:proofErr w:type="spellEnd"/>
           </w:p>
         </w:tc>
       </w:tr>
@@ -5263,7 +5219,6 @@
                 <w:szCs w:val="24"/>
               </w:rPr>
             </w:pPr>
-            <w:proofErr w:type="spellStart"/>
             <w:r>
               <w:rPr>
                 <w:rFonts w:ascii="Aptos" w:hAnsi="Aptos"/>
@@ -5272,7 +5227,6 @@
               </w:rPr>
               <w:t>fff</w:t>
             </w:r>
-            <w:proofErr w:type="spellEnd"/>
           </w:p>
         </w:tc>
         <w:tc>
@@ -5366,7 +5320,6 @@
                 <w:szCs w:val="24"/>
               </w:rPr>
             </w:pPr>
-            <w:proofErr w:type="spellStart"/>
             <w:r>
               <w:rPr>
                 <w:rFonts w:ascii="Aptos" w:hAnsi="Aptos"/>
@@ -5375,7 +5328,6 @@
               </w:rPr>
               <w:t>ffff</w:t>
             </w:r>
-            <w:proofErr w:type="spellEnd"/>
           </w:p>
         </w:tc>
         <w:tc>
@@ -5469,7 +5421,6 @@
                 <w:szCs w:val="24"/>
               </w:rPr>
             </w:pPr>
-            <w:proofErr w:type="spellStart"/>
             <w:r>
               <w:rPr>
                 <w:rFonts w:ascii="Aptos" w:hAnsi="Aptos"/>
@@ -5478,7 +5429,6 @@
               </w:rPr>
               <w:t>fffff</w:t>
             </w:r>
-            <w:proofErr w:type="spellEnd"/>
           </w:p>
         </w:tc>
         <w:tc>
@@ -5567,7 +5517,6 @@
                 <w:szCs w:val="24"/>
               </w:rPr>
             </w:pPr>
-            <w:proofErr w:type="spellStart"/>
             <w:r>
               <w:rPr>
                 <w:rFonts w:ascii="Aptos" w:hAnsi="Aptos"/>
@@ -5576,7 +5525,6 @@
               </w:rPr>
               <w:t>ffffff</w:t>
             </w:r>
-            <w:proofErr w:type="spellEnd"/>
           </w:p>
         </w:tc>
       </w:tr>
@@ -5800,7 +5748,6 @@
                 <w:szCs w:val="24"/>
               </w:rPr>
             </w:pPr>
-            <w:proofErr w:type="spellStart"/>
             <w:r>
               <w:rPr>
                 <w:rFonts w:ascii="Aptos" w:hAnsi="Aptos"/>
@@ -5809,7 +5756,6 @@
               </w:rPr>
               <w:t>fff</w:t>
             </w:r>
-            <w:proofErr w:type="spellEnd"/>
           </w:p>
         </w:tc>
         <w:tc>
@@ -5903,7 +5849,6 @@
                 <w:szCs w:val="24"/>
               </w:rPr>
             </w:pPr>
-            <w:proofErr w:type="spellStart"/>
             <w:r>
               <w:rPr>
                 <w:rFonts w:ascii="Aptos" w:hAnsi="Aptos"/>
@@ -5912,7 +5857,6 @@
               </w:rPr>
               <w:t>ffff</w:t>
             </w:r>
-            <w:proofErr w:type="spellEnd"/>
           </w:p>
         </w:tc>
         <w:tc>
@@ -6006,7 +5950,6 @@
                 <w:szCs w:val="24"/>
               </w:rPr>
             </w:pPr>
-            <w:proofErr w:type="spellStart"/>
             <w:r>
               <w:rPr>
                 <w:rFonts w:ascii="Aptos" w:hAnsi="Aptos"/>
@@ -6015,7 +5958,6 @@
               </w:rPr>
               <w:t>fffff</w:t>
             </w:r>
-            <w:proofErr w:type="spellEnd"/>
           </w:p>
         </w:tc>
         <w:tc>
@@ -6109,7 +6051,6 @@
                 <w:szCs w:val="24"/>
               </w:rPr>
             </w:pPr>
-            <w:proofErr w:type="spellStart"/>
             <w:r>
               <w:rPr>
                 <w:rFonts w:ascii="Aptos" w:hAnsi="Aptos"/>
@@ -6118,7 +6059,6 @@
               </w:rPr>
               <w:t>ffffff</w:t>
             </w:r>
-            <w:proofErr w:type="spellEnd"/>
           </w:p>
         </w:tc>
         <w:tc>
@@ -6207,7 +6147,6 @@
                 <w:szCs w:val="24"/>
               </w:rPr>
             </w:pPr>
-            <w:proofErr w:type="spellStart"/>
             <w:r>
               <w:rPr>
                 <w:rFonts w:ascii="Aptos" w:hAnsi="Aptos"/>
@@ -6216,7 +6155,6 @@
               </w:rPr>
               <w:t>fffffff</w:t>
             </w:r>
-            <w:proofErr w:type="spellEnd"/>
           </w:p>
         </w:tc>
       </w:tr>
@@ -6440,7 +6378,6 @@
                 <w:szCs w:val="24"/>
               </w:rPr>
             </w:pPr>
-            <w:proofErr w:type="spellStart"/>
             <w:r>
               <w:rPr>
                 <w:rFonts w:ascii="Aptos" w:hAnsi="Aptos"/>
@@ -6449,7 +6386,6 @@
               </w:rPr>
               <w:t>fff</w:t>
             </w:r>
-            <w:proofErr w:type="spellEnd"/>
           </w:p>
         </w:tc>
         <w:tc>
@@ -6543,7 +6479,6 @@
                 <w:szCs w:val="24"/>
               </w:rPr>
             </w:pPr>
-            <w:proofErr w:type="spellStart"/>
             <w:r>
               <w:rPr>
                 <w:rFonts w:ascii="Aptos" w:hAnsi="Aptos"/>
@@ -6552,7 +6487,6 @@
               </w:rPr>
               <w:t>ffff</w:t>
             </w:r>
-            <w:proofErr w:type="spellEnd"/>
           </w:p>
         </w:tc>
         <w:tc>
@@ -6646,7 +6580,6 @@
                 <w:szCs w:val="24"/>
               </w:rPr>
             </w:pPr>
-            <w:proofErr w:type="spellStart"/>
             <w:r>
               <w:rPr>
                 <w:rFonts w:ascii="Aptos" w:hAnsi="Aptos"/>
@@ -6655,7 +6588,6 @@
               </w:rPr>
               <w:t>fffff</w:t>
             </w:r>
-            <w:proofErr w:type="spellEnd"/>
           </w:p>
         </w:tc>
         <w:tc>
@@ -6749,7 +6681,6 @@
                 <w:szCs w:val="24"/>
               </w:rPr>
             </w:pPr>
-            <w:proofErr w:type="spellStart"/>
             <w:r>
               <w:rPr>
                 <w:rFonts w:ascii="Aptos" w:hAnsi="Aptos"/>
@@ -6758,7 +6689,6 @@
               </w:rPr>
               <w:t>ffffff</w:t>
             </w:r>
-            <w:proofErr w:type="spellEnd"/>
           </w:p>
         </w:tc>
         <w:tc>
@@ -6852,7 +6782,6 @@
                 <w:szCs w:val="24"/>
               </w:rPr>
             </w:pPr>
-            <w:proofErr w:type="spellStart"/>
             <w:r>
               <w:rPr>
                 <w:rFonts w:ascii="Aptos" w:hAnsi="Aptos"/>
@@ -6861,7 +6790,6 @@
               </w:rPr>
               <w:t>fffffff</w:t>
             </w:r>
-            <w:proofErr w:type="spellEnd"/>
           </w:p>
         </w:tc>
         <w:tc>
@@ -6950,7 +6878,6 @@
                 <w:szCs w:val="24"/>
               </w:rPr>
             </w:pPr>
-            <w:proofErr w:type="spellStart"/>
             <w:r>
               <w:rPr>
                 <w:rFonts w:ascii="Aptos" w:hAnsi="Aptos"/>
@@ -6959,7 +6886,6 @@
               </w:rPr>
               <w:t>ffffffff</w:t>
             </w:r>
-            <w:proofErr w:type="spellEnd"/>
           </w:p>
         </w:tc>
       </w:tr>
@@ -7183,7 +7109,6 @@
                 <w:szCs w:val="24"/>
               </w:rPr>
             </w:pPr>
-            <w:proofErr w:type="spellStart"/>
             <w:r>
               <w:rPr>
                 <w:rFonts w:ascii="Aptos" w:hAnsi="Aptos"/>
@@ -7192,7 +7117,6 @@
               </w:rPr>
               <w:t>fff</w:t>
             </w:r>
-            <w:proofErr w:type="spellEnd"/>
           </w:p>
         </w:tc>
         <w:tc>
@@ -7286,7 +7210,6 @@
                 <w:szCs w:val="24"/>
               </w:rPr>
             </w:pPr>
-            <w:proofErr w:type="spellStart"/>
             <w:r>
               <w:rPr>
                 <w:rFonts w:ascii="Aptos" w:hAnsi="Aptos"/>
@@ -7296,7 +7219,6 @@
               <w:lastRenderedPageBreak/>
               <w:t>ffff</w:t>
             </w:r>
-            <w:proofErr w:type="spellEnd"/>
           </w:p>
         </w:tc>
         <w:tc>
@@ -7390,7 +7312,6 @@
                 <w:szCs w:val="24"/>
               </w:rPr>
             </w:pPr>
-            <w:proofErr w:type="spellStart"/>
             <w:r>
               <w:rPr>
                 <w:rFonts w:ascii="Aptos" w:hAnsi="Aptos"/>
@@ -7399,7 +7320,6 @@
               </w:rPr>
               <w:t>fffff</w:t>
             </w:r>
-            <w:proofErr w:type="spellEnd"/>
           </w:p>
         </w:tc>
         <w:tc>
@@ -7493,7 +7413,6 @@
                 <w:szCs w:val="24"/>
               </w:rPr>
             </w:pPr>
-            <w:proofErr w:type="spellStart"/>
             <w:r>
               <w:rPr>
                 <w:rFonts w:ascii="Aptos" w:hAnsi="Aptos"/>
@@ -7502,7 +7421,6 @@
               </w:rPr>
               <w:t>ffffff</w:t>
             </w:r>
-            <w:proofErr w:type="spellEnd"/>
           </w:p>
         </w:tc>
         <w:tc>
@@ -8311,7 +8229,21 @@
           <w:sz w:val="24"/>
           <w:szCs w:val="24"/>
         </w:rPr>
-        <w:t xml:space="preserve"> in the set {…}</w:t>
+        <w:t xml:space="preserve"> in the </w:t>
+      </w:r>
+      <w:r>
+        <w:rPr>
+          <w:sz w:val="24"/>
+          <w:szCs w:val="24"/>
+        </w:rPr>
+        <w:t>list</w:t>
+      </w:r>
+      <w:r>
+        <w:rPr>
+          <w:sz w:val="24"/>
+          <w:szCs w:val="24"/>
+        </w:rPr>
+        <w:t xml:space="preserve"> {…}</w:t>
       </w:r>
       <w:r>
         <w:rPr>
@@ -8325,7 +8257,14 @@
           <w:sz w:val="24"/>
           <w:szCs w:val="24"/>
         </w:rPr>
-        <w:t>. The set</w:t>
+        <w:t xml:space="preserve">. The </w:t>
+      </w:r>
+      <w:r>
+        <w:rPr>
+          <w:sz w:val="24"/>
+          <w:szCs w:val="24"/>
+        </w:rPr>
+        <w:t>list</w:t>
       </w:r>
       <w:r>
         <w:rPr>
@@ -8367,30 +8306,42 @@
           <w:sz w:val="24"/>
           <w:szCs w:val="24"/>
         </w:rPr>
-        <w:t xml:space="preserve"> of the set with </w:t>
-      </w:r>
-      <w:proofErr w:type="gramStart"/>
-      <w:r>
-        <w:rPr>
-          <w:sz w:val="24"/>
-          <w:szCs w:val="24"/>
-        </w:rPr>
-        <w:t>more or less the</w:t>
-      </w:r>
-      <w:proofErr w:type="gramEnd"/>
-      <w:r>
-        <w:rPr>
-          <w:sz w:val="24"/>
-          <w:szCs w:val="24"/>
-        </w:rPr>
-        <w:t xml:space="preserve"> same number of occurrences</w:t>
-      </w:r>
-      <w:r>
-        <w:rPr>
-          <w:sz w:val="24"/>
-          <w:szCs w:val="24"/>
-        </w:rPr>
-        <w:t xml:space="preserve">. </w:t>
+        <w:t xml:space="preserve"> of the </w:t>
+      </w:r>
+      <w:r>
+        <w:rPr>
+          <w:sz w:val="24"/>
+          <w:szCs w:val="24"/>
+        </w:rPr>
+        <w:t>list</w:t>
+      </w:r>
+      <w:r>
+        <w:rPr>
+          <w:sz w:val="24"/>
+          <w:szCs w:val="24"/>
+        </w:rPr>
+        <w:t xml:space="preserve"> with more or less the same number of occurrences</w:t>
+      </w:r>
+      <w:r>
+        <w:rPr>
+          <w:sz w:val="24"/>
+          <w:szCs w:val="24"/>
+        </w:rPr>
+        <w:t xml:space="preserve"> for those characters </w:t>
+      </w:r>
+      <w:r>
+        <w:rPr>
+          <w:sz w:val="24"/>
+          <w:szCs w:val="24"/>
+        </w:rPr>
+        <w:t xml:space="preserve">that appear </w:t>
+      </w:r>
+      <w:r>
+        <w:rPr>
+          <w:sz w:val="24"/>
+          <w:szCs w:val="24"/>
+        </w:rPr>
+        <w:t>in the given sequence.</w:t>
       </w:r>
     </w:p>
     <w:p>
@@ -9159,7 +9110,6 @@
         </w:rPr>
         <w:t xml:space="preserve">output sequence. </w:t>
       </w:r>
-      <w:proofErr w:type="gramStart"/>
       <w:r>
         <w:rPr>
           <w:sz w:val="24"/>
@@ -9172,15 +9122,7 @@
           <w:sz w:val="24"/>
           <w:szCs w:val="24"/>
         </w:rPr>
-        <w:t xml:space="preserve"> to</w:t>
-      </w:r>
-      <w:proofErr w:type="gramEnd"/>
-      <w:r>
-        <w:rPr>
-          <w:sz w:val="24"/>
-          <w:szCs w:val="24"/>
-        </w:rPr>
-        <w:t xml:space="preserve"> represent this table,</w:t>
+        <w:t xml:space="preserve"> to represent this table,</w:t>
       </w:r>
       <w:r>
         <w:rPr>
@@ -9250,23 +9192,7 @@
           <w:sz w:val="24"/>
           <w:szCs w:val="24"/>
         </w:rPr>
-        <w:t>different characters (f,</w:t>
-      </w:r>
-      <w:proofErr w:type="gramStart"/>
-      <w:r>
-        <w:rPr>
-          <w:sz w:val="24"/>
-          <w:szCs w:val="24"/>
-        </w:rPr>
-        <w:t>0,a</w:t>
-      </w:r>
-      <w:proofErr w:type="gramEnd"/>
-      <w:r>
-        <w:rPr>
-          <w:sz w:val="24"/>
-          <w:szCs w:val="24"/>
-        </w:rPr>
-        <w:t>,b,c)</w:t>
+        <w:t>different characters (f,0,a,b,c)</w:t>
       </w:r>
       <w:r>
         <w:rPr>
@@ -9594,14 +9520,7 @@
           <w:sz w:val="24"/>
           <w:szCs w:val="24"/>
         </w:rPr>
-        <w:t>size</w:t>
-      </w:r>
-      <w:r>
-        <w:rPr>
-          <w:sz w:val="24"/>
-          <w:szCs w:val="24"/>
-        </w:rPr>
-        <w:t xml:space="preserve"> </w:t>
+        <w:t xml:space="preserve">size </w:t>
       </w:r>
       <w:r>
         <w:rPr>

</xml_diff>